<commit_message>
Added Pseudocode and sort marks and filter
Implemented sorting of students and printing top 5 highest and lowest scorers as per Algorithm 4
</commit_message>
<xml_diff>
--- a/Textfile Pseudo Code.docx
+++ b/Textfile Pseudo Code.docx
@@ -32,16 +32,6 @@
     </w:p>
     <w:p>
       <w:pPr>
-        <w:jc w:val="center"/>
-        <w:rPr>
-          <w:sz w:val="32"/>
-          <w:szCs w:val="32"/>
-          <w:lang w:val="en-US"/>
-        </w:rPr>
-      </w:pPr>
-    </w:p>
-    <w:p>
-      <w:pPr>
         <w:rPr>
           <w:sz w:val="32"/>
           <w:szCs w:val="32"/>
@@ -154,6 +144,7 @@
     <w:p>
       <w:pPr>
         <w:rPr>
+          <w:color w:val="000000" w:themeColor="text1"/>
           <w:sz w:val="28"/>
           <w:szCs w:val="28"/>
           <w:lang w:val="en-US"/>
@@ -169,66 +160,26 @@
       </w:r>
       <w:r>
         <w:rPr>
-          <w:sz w:val="28"/>
-          <w:szCs w:val="28"/>
-          <w:lang w:val="en-US"/>
-        </w:rPr>
-        <w:t xml:space="preserve">List of </w:t>
-      </w:r>
-      <w:r>
-        <w:rPr>
-          <w:color w:val="FF0000"/>
-          <w:sz w:val="28"/>
-          <w:szCs w:val="28"/>
-          <w:lang w:val="en-US"/>
-        </w:rPr>
-        <w:t>students</w:t>
-      </w:r>
-      <w:r>
-        <w:rPr>
-          <w:sz w:val="28"/>
-          <w:szCs w:val="28"/>
-          <w:lang w:val="en-US"/>
-        </w:rPr>
-        <w:t xml:space="preserve">, </w:t>
-      </w:r>
-      <w:r>
-        <w:rPr>
-          <w:color w:val="4EA72E" w:themeColor="accent6"/>
-          <w:sz w:val="28"/>
-          <w:szCs w:val="28"/>
-          <w:lang w:val="en-US"/>
-        </w:rPr>
-        <w:t>t</w:t>
-      </w:r>
-      <w:r>
-        <w:rPr>
-          <w:color w:val="4EA72E" w:themeColor="accent6"/>
-          <w:sz w:val="28"/>
-          <w:szCs w:val="28"/>
-          <w:lang w:val="en-US"/>
-        </w:rPr>
-        <w:t xml:space="preserve">hreshold </w:t>
-      </w:r>
-      <w:r>
-        <w:rPr>
-          <w:sz w:val="28"/>
-          <w:szCs w:val="28"/>
-          <w:lang w:val="en-US"/>
-        </w:rPr>
-        <w:t>value</w:t>
-      </w:r>
-    </w:p>
-    <w:p>
-      <w:pPr>
-        <w:rPr>
-          <w:sz w:val="28"/>
-          <w:szCs w:val="28"/>
-          <w:lang w:val="en-US"/>
-        </w:rPr>
-      </w:pPr>
-      <w:r>
-        <w:rPr>
+          <w:color w:val="000000" w:themeColor="text1"/>
+          <w:sz w:val="28"/>
+          <w:szCs w:val="28"/>
+          <w:lang w:val="en-US"/>
+        </w:rPr>
+        <w:t>List of students, threshold value</w:t>
+      </w:r>
+    </w:p>
+    <w:p>
+      <w:pPr>
+        <w:rPr>
+          <w:color w:val="000000" w:themeColor="text1"/>
+          <w:sz w:val="28"/>
+          <w:szCs w:val="28"/>
+          <w:lang w:val="en-US"/>
+        </w:rPr>
+      </w:pPr>
+      <w:r>
+        <w:rPr>
+          <w:color w:val="000000" w:themeColor="text1"/>
           <w:sz w:val="28"/>
           <w:szCs w:val="28"/>
           <w:lang w:val="en-US"/>
@@ -237,6 +188,7 @@
       </w:r>
       <w:r>
         <w:rPr>
+          <w:color w:val="000000" w:themeColor="text1"/>
           <w:sz w:val="28"/>
           <w:szCs w:val="28"/>
           <w:lang w:val="en-US"/>
@@ -247,22 +199,15 @@
     <w:p>
       <w:pPr>
         <w:rPr>
-          <w:sz w:val="28"/>
-          <w:szCs w:val="28"/>
-          <w:lang w:val="en-US"/>
-        </w:rPr>
-      </w:pPr>
-    </w:p>
-    <w:p>
-      <w:pPr>
-        <w:rPr>
-          <w:sz w:val="28"/>
-          <w:szCs w:val="28"/>
-          <w:lang w:val="en-US"/>
-        </w:rPr>
-      </w:pPr>
-      <w:r>
-        <w:rPr>
+          <w:color w:val="000000" w:themeColor="text1"/>
+          <w:sz w:val="28"/>
+          <w:szCs w:val="28"/>
+          <w:lang w:val="en-US"/>
+        </w:rPr>
+      </w:pPr>
+      <w:r>
+        <w:rPr>
+          <w:color w:val="000000" w:themeColor="text1"/>
           <w:sz w:val="28"/>
           <w:szCs w:val="28"/>
           <w:lang w:val="en-US"/>
@@ -274,13 +219,15 @@
       <w:pPr>
         <w:ind w:firstLine="720"/>
         <w:rPr>
-          <w:sz w:val="28"/>
-          <w:szCs w:val="28"/>
-          <w:lang w:val="en-US"/>
-        </w:rPr>
-      </w:pPr>
-      <w:r>
-        <w:rPr>
+          <w:color w:val="000000" w:themeColor="text1"/>
+          <w:sz w:val="28"/>
+          <w:szCs w:val="28"/>
+          <w:lang w:val="en-US"/>
+        </w:rPr>
+      </w:pPr>
+      <w:r>
+        <w:rPr>
+          <w:color w:val="000000" w:themeColor="text1"/>
           <w:sz w:val="28"/>
           <w:szCs w:val="28"/>
           <w:lang w:val="en-US"/>
@@ -291,55 +238,35 @@
     <w:p>
       <w:pPr>
         <w:rPr>
-          <w:sz w:val="28"/>
-          <w:szCs w:val="28"/>
-          <w:lang w:val="en-US"/>
-        </w:rPr>
-      </w:pPr>
-      <w:r>
-        <w:rPr>
+          <w:color w:val="000000" w:themeColor="text1"/>
+          <w:sz w:val="28"/>
+          <w:szCs w:val="28"/>
+          <w:lang w:val="en-US"/>
+        </w:rPr>
+      </w:pPr>
+      <w:r>
+        <w:rPr>
+          <w:color w:val="000000" w:themeColor="text1"/>
           <w:sz w:val="28"/>
           <w:szCs w:val="28"/>
           <w:lang w:val="en-US"/>
         </w:rPr>
         <w:tab/>
-      </w:r>
-      <w:r>
-        <w:rPr>
-          <w:sz w:val="28"/>
-          <w:szCs w:val="28"/>
-          <w:lang w:val="en-US"/>
-        </w:rPr>
-        <w:t xml:space="preserve">FOR each </w:t>
-      </w:r>
-      <w:r>
-        <w:rPr>
-          <w:color w:val="0070C0"/>
-          <w:sz w:val="28"/>
-          <w:szCs w:val="28"/>
-          <w:lang w:val="en-US"/>
-        </w:rPr>
-        <w:t xml:space="preserve">student </w:t>
-      </w:r>
-      <w:r>
-        <w:rPr>
-          <w:sz w:val="28"/>
-          <w:szCs w:val="28"/>
-          <w:lang w:val="en-US"/>
-        </w:rPr>
-        <w:t>in the list</w:t>
-      </w:r>
-    </w:p>
-    <w:p>
-      <w:pPr>
-        <w:rPr>
-          <w:sz w:val="28"/>
-          <w:szCs w:val="28"/>
-          <w:lang w:val="en-US"/>
-        </w:rPr>
-      </w:pPr>
-      <w:r>
-        <w:rPr>
+        <w:t>FOR each student in the list</w:t>
+      </w:r>
+    </w:p>
+    <w:p>
+      <w:pPr>
+        <w:rPr>
+          <w:color w:val="000000" w:themeColor="text1"/>
+          <w:sz w:val="28"/>
+          <w:szCs w:val="28"/>
+          <w:lang w:val="en-US"/>
+        </w:rPr>
+      </w:pPr>
+      <w:r>
+        <w:rPr>
+          <w:color w:val="000000" w:themeColor="text1"/>
           <w:sz w:val="28"/>
           <w:szCs w:val="28"/>
           <w:lang w:val="en-US"/>
@@ -348,180 +275,731 @@
       </w:r>
       <w:r>
         <w:rPr>
+          <w:color w:val="000000" w:themeColor="text1"/>
           <w:sz w:val="28"/>
           <w:szCs w:val="28"/>
           <w:lang w:val="en-US"/>
         </w:rPr>
         <w:tab/>
-      </w:r>
-      <w:r>
-        <w:rPr>
-          <w:sz w:val="28"/>
-          <w:szCs w:val="28"/>
-          <w:lang w:val="en-US"/>
-        </w:rPr>
-        <w:t xml:space="preserve">IF </w:t>
+        <w:t>IF student total marks &lt; threshold value THEN</w:t>
+      </w:r>
+    </w:p>
+    <w:p>
+      <w:pPr>
+        <w:rPr>
+          <w:color w:val="000000" w:themeColor="text1"/>
+          <w:sz w:val="28"/>
+          <w:szCs w:val="28"/>
+          <w:lang w:val="en-US"/>
+        </w:rPr>
+      </w:pPr>
+      <w:r>
+        <w:rPr>
+          <w:color w:val="000000" w:themeColor="text1"/>
+          <w:sz w:val="28"/>
+          <w:szCs w:val="28"/>
+          <w:lang w:val="en-US"/>
+        </w:rPr>
+        <w:tab/>
+      </w:r>
+      <w:r>
+        <w:rPr>
+          <w:color w:val="000000" w:themeColor="text1"/>
+          <w:sz w:val="28"/>
+          <w:szCs w:val="28"/>
+          <w:lang w:val="en-US"/>
+        </w:rPr>
+        <w:tab/>
+      </w:r>
+      <w:r>
+        <w:rPr>
+          <w:color w:val="000000" w:themeColor="text1"/>
+          <w:sz w:val="28"/>
+          <w:szCs w:val="28"/>
+          <w:lang w:val="en-US"/>
+        </w:rPr>
+        <w:tab/>
+        <w:t>PRINT student details</w:t>
+      </w:r>
+    </w:p>
+    <w:p>
+      <w:pPr>
+        <w:rPr>
+          <w:color w:val="000000" w:themeColor="text1"/>
+          <w:sz w:val="28"/>
+          <w:szCs w:val="28"/>
+          <w:lang w:val="en-US"/>
+        </w:rPr>
+      </w:pPr>
+      <w:r>
+        <w:rPr>
+          <w:color w:val="000000" w:themeColor="text1"/>
+          <w:sz w:val="28"/>
+          <w:szCs w:val="28"/>
+          <w:lang w:val="en-US"/>
+        </w:rPr>
+        <w:tab/>
+      </w:r>
+      <w:r>
+        <w:rPr>
+          <w:color w:val="000000" w:themeColor="text1"/>
+          <w:sz w:val="28"/>
+          <w:szCs w:val="28"/>
+          <w:lang w:val="en-US"/>
+        </w:rPr>
+        <w:tab/>
+        <w:t>ENDIF</w:t>
+      </w:r>
+    </w:p>
+    <w:p>
+      <w:pPr>
+        <w:rPr>
+          <w:color w:val="000000" w:themeColor="text1"/>
+          <w:sz w:val="28"/>
+          <w:szCs w:val="28"/>
+          <w:lang w:val="en-US"/>
+        </w:rPr>
+      </w:pPr>
+      <w:r>
+        <w:rPr>
+          <w:color w:val="000000" w:themeColor="text1"/>
+          <w:sz w:val="28"/>
+          <w:szCs w:val="28"/>
+          <w:lang w:val="en-US"/>
+        </w:rPr>
+        <w:tab/>
+        <w:t>ENDFOR</w:t>
+      </w:r>
+    </w:p>
+    <w:p>
+      <w:pPr>
+        <w:rPr>
+          <w:sz w:val="28"/>
+          <w:szCs w:val="28"/>
+          <w:lang w:val="en-US"/>
+        </w:rPr>
+      </w:pPr>
+      <w:r>
+        <w:rPr>
+          <w:sz w:val="28"/>
+          <w:szCs w:val="28"/>
+          <w:lang w:val="en-US"/>
+        </w:rPr>
+        <w:t>END</w:t>
+      </w:r>
+    </w:p>
+    <w:p>
+      <w:pPr>
+        <w:rPr>
+          <w:sz w:val="32"/>
+          <w:szCs w:val="32"/>
+          <w:lang w:val="en-US"/>
+        </w:rPr>
+      </w:pPr>
+    </w:p>
+    <w:p>
+      <w:pPr>
+        <w:rPr>
+          <w:sz w:val="32"/>
+          <w:szCs w:val="32"/>
+          <w:u w:val="single"/>
+          <w:lang w:val="en-US"/>
+        </w:rPr>
+      </w:pPr>
+      <w:r>
+        <w:rPr>
+          <w:sz w:val="32"/>
+          <w:szCs w:val="32"/>
+          <w:u w:val="single"/>
+          <w:lang w:val="en-US"/>
+        </w:rPr>
+        <w:t xml:space="preserve">Algorithm </w:t>
+      </w:r>
+      <w:r>
+        <w:rPr>
+          <w:sz w:val="32"/>
+          <w:szCs w:val="32"/>
+          <w:u w:val="single"/>
+          <w:lang w:val="en-US"/>
+        </w:rPr>
+        <w:t>4</w:t>
+      </w:r>
+      <w:r>
+        <w:rPr>
+          <w:sz w:val="32"/>
+          <w:szCs w:val="32"/>
+          <w:u w:val="single"/>
+          <w:lang w:val="en-US"/>
+        </w:rPr>
+        <w:t xml:space="preserve">: </w:t>
+      </w:r>
+      <w:r>
+        <w:rPr>
+          <w:sz w:val="32"/>
+          <w:szCs w:val="32"/>
+          <w:u w:val="single"/>
+          <w:lang w:val="en-US"/>
+        </w:rPr>
+        <w:t>Sort</w:t>
+      </w:r>
+      <w:r>
+        <w:rPr>
+          <w:sz w:val="32"/>
+          <w:szCs w:val="32"/>
+          <w:u w:val="single"/>
+          <w:lang w:val="en-US"/>
+        </w:rPr>
+        <w:t xml:space="preserve"> a</w:t>
+      </w:r>
+      <w:r>
+        <w:rPr>
+          <w:sz w:val="32"/>
+          <w:szCs w:val="32"/>
+          <w:u w:val="single"/>
+          <w:lang w:val="en-US"/>
+        </w:rPr>
+        <w:t>nd</w:t>
+      </w:r>
+      <w:r>
+        <w:rPr>
+          <w:sz w:val="32"/>
+          <w:szCs w:val="32"/>
+          <w:u w:val="single"/>
+          <w:lang w:val="en-US"/>
+        </w:rPr>
+        <w:t xml:space="preserve"> </w:t>
+      </w:r>
+      <w:r>
+        <w:rPr>
+          <w:sz w:val="32"/>
+          <w:szCs w:val="32"/>
+          <w:u w:val="single"/>
+          <w:lang w:val="en-US"/>
+        </w:rPr>
+        <w:t>Print</w:t>
+      </w:r>
+      <w:r>
+        <w:rPr>
+          <w:sz w:val="32"/>
+          <w:szCs w:val="32"/>
+          <w:u w:val="single"/>
+          <w:lang w:val="en-US"/>
+        </w:rPr>
+        <w:t xml:space="preserve"> t</w:t>
+      </w:r>
+      <w:r>
+        <w:rPr>
+          <w:sz w:val="32"/>
+          <w:szCs w:val="32"/>
+          <w:u w:val="single"/>
+          <w:lang w:val="en-US"/>
+        </w:rPr>
+        <w:t>op</w:t>
+      </w:r>
+      <w:r>
+        <w:rPr>
+          <w:sz w:val="32"/>
+          <w:szCs w:val="32"/>
+          <w:u w:val="single"/>
+          <w:lang w:val="en-US"/>
+        </w:rPr>
+        <w:t xml:space="preserve"> </w:t>
+      </w:r>
+      <w:r>
+        <w:rPr>
+          <w:sz w:val="32"/>
+          <w:szCs w:val="32"/>
+          <w:u w:val="single"/>
+          <w:lang w:val="en-US"/>
+        </w:rPr>
+        <w:t>Students</w:t>
+      </w:r>
+    </w:p>
+    <w:p>
+      <w:pPr>
+        <w:rPr>
+          <w:sz w:val="32"/>
+          <w:szCs w:val="32"/>
+          <w:lang w:val="en-US"/>
+        </w:rPr>
+      </w:pPr>
+    </w:p>
+    <w:p>
+      <w:pPr>
+        <w:rPr>
+          <w:sz w:val="28"/>
+          <w:szCs w:val="28"/>
+          <w:lang w:val="en-US"/>
+        </w:rPr>
+      </w:pPr>
+      <w:r>
+        <w:rPr>
+          <w:sz w:val="28"/>
+          <w:szCs w:val="28"/>
+          <w:lang w:val="en-US"/>
+        </w:rPr>
+        <w:t>Input: List of students</w:t>
+      </w:r>
+    </w:p>
+    <w:p>
+      <w:pPr>
+        <w:rPr>
+          <w:sz w:val="28"/>
+          <w:szCs w:val="28"/>
+          <w:lang w:val="en-US"/>
+        </w:rPr>
+      </w:pPr>
+      <w:r>
+        <w:rPr>
+          <w:sz w:val="28"/>
+          <w:szCs w:val="28"/>
+          <w:lang w:val="en-US"/>
+        </w:rPr>
+        <w:t>Output: Top 5 highest and lowest scoring students</w:t>
+      </w:r>
+    </w:p>
+    <w:p>
+      <w:pPr>
+        <w:rPr>
+          <w:sz w:val="28"/>
+          <w:szCs w:val="28"/>
+          <w:lang w:val="en-US"/>
+        </w:rPr>
+      </w:pPr>
+      <w:r>
+        <w:rPr>
+          <w:sz w:val="28"/>
+          <w:szCs w:val="28"/>
+          <w:lang w:val="en-US"/>
+        </w:rPr>
+        <w:t>BEGIN</w:t>
+      </w:r>
+    </w:p>
+    <w:p>
+      <w:pPr>
+        <w:rPr>
+          <w:sz w:val="28"/>
+          <w:szCs w:val="28"/>
+          <w:lang w:val="en-US"/>
+        </w:rPr>
+      </w:pPr>
+      <w:r>
+        <w:rPr>
+          <w:sz w:val="28"/>
+          <w:szCs w:val="28"/>
+          <w:lang w:val="en-US"/>
+        </w:rPr>
+        <w:t xml:space="preserve">    FOR </w:t>
+      </w:r>
+      <w:proofErr w:type="spellStart"/>
+      <w:r>
+        <w:rPr>
+          <w:sz w:val="28"/>
+          <w:szCs w:val="28"/>
+          <w:lang w:val="en-US"/>
+        </w:rPr>
+        <w:t>i</w:t>
+      </w:r>
+      <w:proofErr w:type="spellEnd"/>
+      <w:r>
+        <w:rPr>
+          <w:sz w:val="28"/>
+          <w:szCs w:val="28"/>
+          <w:lang w:val="en-US"/>
+        </w:rPr>
+        <w:t xml:space="preserve"> from 0 to length of students list - 1</w:t>
+      </w:r>
+    </w:p>
+    <w:p>
+      <w:pPr>
+        <w:rPr>
+          <w:sz w:val="28"/>
+          <w:szCs w:val="28"/>
+          <w:lang w:val="en-US"/>
+        </w:rPr>
+      </w:pPr>
+      <w:r>
+        <w:rPr>
+          <w:sz w:val="28"/>
+          <w:szCs w:val="28"/>
+          <w:lang w:val="en-US"/>
+        </w:rPr>
+        <w:t xml:space="preserve">        FOR j from 0 to length of students list - </w:t>
+      </w:r>
+      <w:proofErr w:type="spellStart"/>
+      <w:r>
+        <w:rPr>
+          <w:sz w:val="28"/>
+          <w:szCs w:val="28"/>
+          <w:lang w:val="en-US"/>
+        </w:rPr>
+        <w:t>i</w:t>
+      </w:r>
+      <w:proofErr w:type="spellEnd"/>
+      <w:r>
+        <w:rPr>
+          <w:sz w:val="28"/>
+          <w:szCs w:val="28"/>
+          <w:lang w:val="en-US"/>
+        </w:rPr>
+        <w:t xml:space="preserve"> - 1</w:t>
+      </w:r>
+    </w:p>
+    <w:p>
+      <w:pPr>
+        <w:rPr>
+          <w:sz w:val="28"/>
+          <w:szCs w:val="28"/>
+          <w:lang w:val="en-US"/>
+        </w:rPr>
+      </w:pPr>
+      <w:r>
+        <w:rPr>
+          <w:sz w:val="28"/>
+          <w:szCs w:val="28"/>
+          <w:lang w:val="en-US"/>
+        </w:rPr>
+        <w:t xml:space="preserve">            IF students[j</w:t>
       </w:r>
       <w:proofErr w:type="gramStart"/>
       <w:r>
         <w:rPr>
-          <w:color w:val="FF0000"/>
-          <w:sz w:val="28"/>
-          <w:szCs w:val="28"/>
-          <w:lang w:val="en-US"/>
-        </w:rPr>
-        <w:t>students</w:t>
-      </w:r>
+          <w:sz w:val="28"/>
+          <w:szCs w:val="28"/>
+          <w:lang w:val="en-US"/>
+        </w:rPr>
+        <w:t>].</w:t>
+      </w:r>
+      <w:proofErr w:type="spellStart"/>
+      <w:r>
+        <w:rPr>
+          <w:sz w:val="28"/>
+          <w:szCs w:val="28"/>
+          <w:lang w:val="en-US"/>
+        </w:rPr>
+        <w:t>totalMarks</w:t>
+      </w:r>
+      <w:proofErr w:type="spellEnd"/>
       <w:proofErr w:type="gramEnd"/>
       <w:r>
         <w:rPr>
-          <w:color w:val="FF0000"/>
-          <w:sz w:val="28"/>
-          <w:szCs w:val="28"/>
-          <w:lang w:val="en-US"/>
-        </w:rPr>
-        <w:t xml:space="preserve"> </w:t>
-      </w:r>
-      <w:r>
-        <w:rPr>
-          <w:sz w:val="28"/>
-          <w:szCs w:val="28"/>
-          <w:lang w:val="en-US"/>
-        </w:rPr>
-        <w:t xml:space="preserve">total marks &lt; </w:t>
-      </w:r>
-      <w:r>
-        <w:rPr>
-          <w:color w:val="4EA72E" w:themeColor="accent6"/>
-          <w:sz w:val="28"/>
-          <w:szCs w:val="28"/>
-          <w:lang w:val="en-US"/>
-        </w:rPr>
-        <w:t xml:space="preserve">threshold </w:t>
-      </w:r>
-      <w:r>
-        <w:rPr>
-          <w:sz w:val="28"/>
-          <w:szCs w:val="28"/>
-          <w:lang w:val="en-US"/>
-        </w:rPr>
-        <w:t>value THEN</w:t>
-      </w:r>
-    </w:p>
-    <w:p>
-      <w:pPr>
-        <w:rPr>
-          <w:sz w:val="28"/>
-          <w:szCs w:val="28"/>
-          <w:lang w:val="en-US"/>
-        </w:rPr>
-      </w:pPr>
-      <w:r>
-        <w:rPr>
-          <w:sz w:val="28"/>
-          <w:szCs w:val="28"/>
-          <w:lang w:val="en-US"/>
-        </w:rPr>
-        <w:tab/>
-      </w:r>
-      <w:r>
-        <w:rPr>
-          <w:sz w:val="28"/>
-          <w:szCs w:val="28"/>
-          <w:lang w:val="en-US"/>
-        </w:rPr>
-        <w:tab/>
-      </w:r>
-      <w:r>
-        <w:rPr>
-          <w:sz w:val="28"/>
-          <w:szCs w:val="28"/>
-          <w:lang w:val="en-US"/>
-        </w:rPr>
-        <w:tab/>
-      </w:r>
-      <w:r>
-        <w:rPr>
-          <w:sz w:val="28"/>
-          <w:szCs w:val="28"/>
-          <w:lang w:val="en-US"/>
-        </w:rPr>
-        <w:t xml:space="preserve">PRINT </w:t>
-      </w:r>
-      <w:r>
-        <w:rPr>
-          <w:color w:val="0070C0"/>
-          <w:sz w:val="28"/>
-          <w:szCs w:val="28"/>
-          <w:lang w:val="en-US"/>
-        </w:rPr>
-        <w:t xml:space="preserve">student </w:t>
-      </w:r>
-      <w:r>
-        <w:rPr>
-          <w:sz w:val="28"/>
-          <w:szCs w:val="28"/>
-          <w:lang w:val="en-US"/>
-        </w:rPr>
-        <w:t>details</w:t>
-      </w:r>
-    </w:p>
-    <w:p>
-      <w:pPr>
-        <w:rPr>
-          <w:sz w:val="28"/>
-          <w:szCs w:val="28"/>
-          <w:lang w:val="en-US"/>
-        </w:rPr>
-      </w:pPr>
-      <w:r>
-        <w:rPr>
-          <w:sz w:val="28"/>
-          <w:szCs w:val="28"/>
-          <w:lang w:val="en-US"/>
-        </w:rPr>
-        <w:tab/>
-      </w:r>
-      <w:r>
-        <w:rPr>
-          <w:sz w:val="28"/>
-          <w:szCs w:val="28"/>
-          <w:lang w:val="en-US"/>
-        </w:rPr>
-        <w:tab/>
-      </w:r>
-      <w:r>
-        <w:rPr>
-          <w:sz w:val="28"/>
-          <w:szCs w:val="28"/>
-          <w:lang w:val="en-US"/>
-        </w:rPr>
-        <w:t>ENDIF</w:t>
-      </w:r>
-    </w:p>
-    <w:p>
-      <w:pPr>
-        <w:rPr>
-          <w:sz w:val="28"/>
-          <w:szCs w:val="28"/>
-          <w:lang w:val="en-US"/>
-        </w:rPr>
-      </w:pPr>
-      <w:r>
-        <w:rPr>
-          <w:sz w:val="28"/>
-          <w:szCs w:val="28"/>
-          <w:lang w:val="en-US"/>
-        </w:rPr>
-        <w:tab/>
-      </w:r>
-      <w:r>
-        <w:rPr>
-          <w:sz w:val="28"/>
-          <w:szCs w:val="28"/>
-          <w:lang w:val="en-US"/>
-        </w:rPr>
-        <w:t>ENDFOR</w:t>
+          <w:sz w:val="28"/>
+          <w:szCs w:val="28"/>
+          <w:lang w:val="en-US"/>
+        </w:rPr>
+        <w:t xml:space="preserve"> &gt; students[j+1].</w:t>
+      </w:r>
+      <w:proofErr w:type="spellStart"/>
+      <w:r>
+        <w:rPr>
+          <w:sz w:val="28"/>
+          <w:szCs w:val="28"/>
+          <w:lang w:val="en-US"/>
+        </w:rPr>
+        <w:t>totalMarks</w:t>
+      </w:r>
+      <w:proofErr w:type="spellEnd"/>
+      <w:r>
+        <w:rPr>
+          <w:sz w:val="28"/>
+          <w:szCs w:val="28"/>
+          <w:lang w:val="en-US"/>
+        </w:rPr>
+        <w:t xml:space="preserve"> THEN</w:t>
+      </w:r>
+    </w:p>
+    <w:p>
+      <w:pPr>
+        <w:rPr>
+          <w:sz w:val="28"/>
+          <w:szCs w:val="28"/>
+          <w:lang w:val="en-US"/>
+        </w:rPr>
+      </w:pPr>
+      <w:r>
+        <w:rPr>
+          <w:sz w:val="28"/>
+          <w:szCs w:val="28"/>
+          <w:lang w:val="en-US"/>
+        </w:rPr>
+        <w:t xml:space="preserve">                SWAP students[j] and students[j+1]</w:t>
+      </w:r>
+    </w:p>
+    <w:p>
+      <w:pPr>
+        <w:rPr>
+          <w:sz w:val="28"/>
+          <w:szCs w:val="28"/>
+          <w:lang w:val="en-US"/>
+        </w:rPr>
+      </w:pPr>
+      <w:r>
+        <w:rPr>
+          <w:sz w:val="28"/>
+          <w:szCs w:val="28"/>
+          <w:lang w:val="en-US"/>
+        </w:rPr>
+        <w:t xml:space="preserve">            ENDIF</w:t>
+      </w:r>
+    </w:p>
+    <w:p>
+      <w:pPr>
+        <w:rPr>
+          <w:sz w:val="28"/>
+          <w:szCs w:val="28"/>
+          <w:lang w:val="en-US"/>
+        </w:rPr>
+      </w:pPr>
+      <w:r>
+        <w:rPr>
+          <w:sz w:val="28"/>
+          <w:szCs w:val="28"/>
+          <w:lang w:val="en-US"/>
+        </w:rPr>
+        <w:t xml:space="preserve">        ENDFOR</w:t>
+      </w:r>
+    </w:p>
+    <w:p>
+      <w:pPr>
+        <w:rPr>
+          <w:sz w:val="28"/>
+          <w:szCs w:val="28"/>
+          <w:lang w:val="en-US"/>
+        </w:rPr>
+      </w:pPr>
+      <w:r>
+        <w:rPr>
+          <w:sz w:val="28"/>
+          <w:szCs w:val="28"/>
+          <w:lang w:val="en-US"/>
+        </w:rPr>
+        <w:t xml:space="preserve">    ENDFOR</w:t>
+      </w:r>
+    </w:p>
+    <w:p>
+      <w:pPr>
+        <w:rPr>
+          <w:sz w:val="28"/>
+          <w:szCs w:val="28"/>
+          <w:lang w:val="en-US"/>
+        </w:rPr>
+      </w:pPr>
+    </w:p>
+    <w:p>
+      <w:pPr>
+        <w:rPr>
+          <w:sz w:val="28"/>
+          <w:szCs w:val="28"/>
+          <w:lang w:val="en-US"/>
+        </w:rPr>
+      </w:pPr>
+      <w:r>
+        <w:rPr>
+          <w:sz w:val="28"/>
+          <w:szCs w:val="28"/>
+          <w:lang w:val="en-US"/>
+        </w:rPr>
+        <w:t xml:space="preserve">    PRINT "Top 5 Lowest Scoring Students:"</w:t>
+      </w:r>
+    </w:p>
+    <w:p>
+      <w:pPr>
+        <w:rPr>
+          <w:sz w:val="28"/>
+          <w:szCs w:val="28"/>
+          <w:lang w:val="en-US"/>
+        </w:rPr>
+      </w:pPr>
+      <w:r>
+        <w:rPr>
+          <w:sz w:val="28"/>
+          <w:szCs w:val="28"/>
+          <w:lang w:val="en-US"/>
+        </w:rPr>
+        <w:t xml:space="preserve">    FOR </w:t>
+      </w:r>
+      <w:proofErr w:type="spellStart"/>
+      <w:r>
+        <w:rPr>
+          <w:sz w:val="28"/>
+          <w:szCs w:val="28"/>
+          <w:lang w:val="en-US"/>
+        </w:rPr>
+        <w:t>i</w:t>
+      </w:r>
+      <w:proofErr w:type="spellEnd"/>
+      <w:r>
+        <w:rPr>
+          <w:sz w:val="28"/>
+          <w:szCs w:val="28"/>
+          <w:lang w:val="en-US"/>
+        </w:rPr>
+        <w:t xml:space="preserve"> from 0 to 4</w:t>
+      </w:r>
+    </w:p>
+    <w:p>
+      <w:pPr>
+        <w:rPr>
+          <w:sz w:val="28"/>
+          <w:szCs w:val="28"/>
+          <w:lang w:val="en-US"/>
+        </w:rPr>
+      </w:pPr>
+      <w:r>
+        <w:rPr>
+          <w:sz w:val="28"/>
+          <w:szCs w:val="28"/>
+          <w:lang w:val="en-US"/>
+        </w:rPr>
+        <w:t xml:space="preserve">        PRINT students[</w:t>
+      </w:r>
+      <w:proofErr w:type="spellStart"/>
+      <w:r>
+        <w:rPr>
+          <w:sz w:val="28"/>
+          <w:szCs w:val="28"/>
+          <w:lang w:val="en-US"/>
+        </w:rPr>
+        <w:t>i</w:t>
+      </w:r>
+      <w:proofErr w:type="spellEnd"/>
+      <w:r>
+        <w:rPr>
+          <w:sz w:val="28"/>
+          <w:szCs w:val="28"/>
+          <w:lang w:val="en-US"/>
+        </w:rPr>
+        <w:t>] details</w:t>
+      </w:r>
+    </w:p>
+    <w:p>
+      <w:pPr>
+        <w:rPr>
+          <w:sz w:val="28"/>
+          <w:szCs w:val="28"/>
+          <w:lang w:val="en-US"/>
+        </w:rPr>
+      </w:pPr>
+      <w:r>
+        <w:rPr>
+          <w:sz w:val="28"/>
+          <w:szCs w:val="28"/>
+          <w:lang w:val="en-US"/>
+        </w:rPr>
+        <w:t xml:space="preserve">    ENDFOR</w:t>
+      </w:r>
+    </w:p>
+    <w:p>
+      <w:pPr>
+        <w:rPr>
+          <w:sz w:val="28"/>
+          <w:szCs w:val="28"/>
+          <w:lang w:val="en-US"/>
+        </w:rPr>
+      </w:pPr>
+    </w:p>
+    <w:p>
+      <w:pPr>
+        <w:rPr>
+          <w:sz w:val="28"/>
+          <w:szCs w:val="28"/>
+          <w:lang w:val="en-US"/>
+        </w:rPr>
+      </w:pPr>
+      <w:r>
+        <w:rPr>
+          <w:sz w:val="28"/>
+          <w:szCs w:val="28"/>
+          <w:lang w:val="en-US"/>
+        </w:rPr>
+        <w:t xml:space="preserve">    PRINT "Top 5 Highest Scoring Students:"</w:t>
+      </w:r>
+    </w:p>
+    <w:p>
+      <w:pPr>
+        <w:rPr>
+          <w:sz w:val="28"/>
+          <w:szCs w:val="28"/>
+          <w:lang w:val="en-US"/>
+        </w:rPr>
+      </w:pPr>
+      <w:r>
+        <w:rPr>
+          <w:sz w:val="28"/>
+          <w:szCs w:val="28"/>
+          <w:lang w:val="en-US"/>
+        </w:rPr>
+        <w:t xml:space="preserve">    FOR </w:t>
+      </w:r>
+      <w:proofErr w:type="spellStart"/>
+      <w:r>
+        <w:rPr>
+          <w:sz w:val="28"/>
+          <w:szCs w:val="28"/>
+          <w:lang w:val="en-US"/>
+        </w:rPr>
+        <w:t>i</w:t>
+      </w:r>
+      <w:proofErr w:type="spellEnd"/>
+      <w:r>
+        <w:rPr>
+          <w:sz w:val="28"/>
+          <w:szCs w:val="28"/>
+          <w:lang w:val="en-US"/>
+        </w:rPr>
+        <w:t xml:space="preserve"> from length of students list - 1 down to length - 5</w:t>
+      </w:r>
+    </w:p>
+    <w:p>
+      <w:pPr>
+        <w:rPr>
+          <w:sz w:val="28"/>
+          <w:szCs w:val="28"/>
+          <w:lang w:val="en-US"/>
+        </w:rPr>
+      </w:pPr>
+      <w:r>
+        <w:rPr>
+          <w:sz w:val="28"/>
+          <w:szCs w:val="28"/>
+          <w:lang w:val="en-US"/>
+        </w:rPr>
+        <w:t xml:space="preserve">        PRINT students[</w:t>
+      </w:r>
+      <w:proofErr w:type="spellStart"/>
+      <w:r>
+        <w:rPr>
+          <w:sz w:val="28"/>
+          <w:szCs w:val="28"/>
+          <w:lang w:val="en-US"/>
+        </w:rPr>
+        <w:t>i</w:t>
+      </w:r>
+      <w:proofErr w:type="spellEnd"/>
+      <w:r>
+        <w:rPr>
+          <w:sz w:val="28"/>
+          <w:szCs w:val="28"/>
+          <w:lang w:val="en-US"/>
+        </w:rPr>
+        <w:t>] details</w:t>
+      </w:r>
+    </w:p>
+    <w:p>
+      <w:pPr>
+        <w:rPr>
+          <w:sz w:val="28"/>
+          <w:szCs w:val="28"/>
+          <w:lang w:val="en-US"/>
+        </w:rPr>
+      </w:pPr>
+      <w:r>
+        <w:rPr>
+          <w:sz w:val="28"/>
+          <w:szCs w:val="28"/>
+          <w:lang w:val="en-US"/>
+        </w:rPr>
+        <w:t xml:space="preserve">    ENDFOR</w:t>
       </w:r>
     </w:p>
     <w:p>
@@ -540,24 +1018,6 @@
         </w:rPr>
         <w:t>END</w:t>
       </w:r>
-    </w:p>
-    <w:p>
-      <w:pPr>
-        <w:rPr>
-          <w:sz w:val="32"/>
-          <w:szCs w:val="32"/>
-          <w:lang w:val="en-US"/>
-        </w:rPr>
-      </w:pPr>
-    </w:p>
-    <w:p>
-      <w:pPr>
-        <w:rPr>
-          <w:sz w:val="32"/>
-          <w:szCs w:val="32"/>
-          <w:lang w:val="en-US"/>
-        </w:rPr>
-      </w:pPr>
     </w:p>
     <w:sectPr>
       <w:pgSz w:w="11906" w:h="16838"/>
@@ -1284,6 +1744,7 @@
   <w:style w:type="character" w:default="1" w:styleId="DefaultParagraphFont">
     <w:name w:val="Default Paragraph Font"/>
     <w:uiPriority w:val="1"/>
+    <w:semiHidden/>
     <w:unhideWhenUsed/>
   </w:style>
   <w:style w:type="table" w:default="1" w:styleId="TableNormal">

</xml_diff>